<commit_message>
Nuovo movimento + Diario
</commit_message>
<xml_diff>
--- a/4_Diari/2022-11-25_Diario_ChristianMonga.docx
+++ b/4_Diari/2022-11-25_Diario_ChristianMonga.docx
@@ -228,8 +228,109 @@
               <w:t xml:space="preserve"> in modo che di default ci sia l’animazione che corre e che quando si scontra con un oggetto c’è l’animazione del lupo che muore.</w:t>
             </w:r>
           </w:p>
+          <w:p>
+            <w:pPr>
+              <w:rPr>
+                <w:rFonts w:ascii="Arial" w:hAnsi="Arial" w:cs="Arial"/>
+              </w:rPr>
+            </w:pPr>
+            <w:r>
+              <w:rPr>
+                <w:rFonts w:ascii="Arial" w:hAnsi="Arial" w:cs="Arial"/>
+              </w:rPr>
+              <w:t>Creato un nuovo script Lupo per gestire le collisioni del lupo, quando si scontra con qualsiasi oggetto muore e diventa un oggetto statico.</w:t>
+            </w:r>
+          </w:p>
+          <w:p>
+            <w:pPr>
+              <w:rPr>
+                <w:rFonts w:ascii="Arial" w:hAnsi="Arial" w:cs="Arial"/>
+              </w:rPr>
+            </w:pPr>
+            <w:r>
+              <w:rPr>
+                <w:rFonts w:ascii="Arial" w:hAnsi="Arial" w:cs="Arial"/>
+              </w:rPr>
+              <w:t>Cambiato il modo in cui il personaggio segue il mouse, com’era prima andava a scatti mentre così lo segue in modo fluido (</w:t>
+            </w:r>
+            <w:hyperlink r:id="rId8" w:history="1">
+              <w:r>
+                <w:rPr>
+                  <w:rStyle w:val="Collegamentoipertestuale"/>
+                  <w:rFonts w:ascii="Arial" w:hAnsi="Arial" w:cs="Arial"/>
+                </w:rPr>
+                <w:t>https://www.youtube.com/watch?v=2DHy_l4Ffe0</w:t>
+              </w:r>
+            </w:hyperlink>
+            <w:r>
+              <w:rPr>
+                <w:rFonts w:ascii="Arial" w:hAnsi="Arial" w:cs="Arial"/>
+              </w:rPr>
+              <w:t>)</w:t>
+            </w:r>
+          </w:p>
+          <w:p>
+            <w:pPr>
+              <w:rPr>
+                <w:rFonts w:ascii="Arial" w:hAnsi="Arial" w:cs="Arial"/>
+              </w:rPr>
+            </w:pPr>
+            <w:r>
+              <w:rPr>
+                <w:rFonts w:ascii="Arial" w:hAnsi="Arial" w:cs="Arial"/>
+              </w:rPr>
+              <w:t xml:space="preserve">Aggiunti metodi </w:t>
+            </w:r>
+            <w:proofErr w:type="spellStart"/>
+            <w:r>
+              <w:rPr>
+                <w:rFonts w:ascii="Arial" w:hAnsi="Arial" w:cs="Arial"/>
+              </w:rPr>
+              <w:t>SeguiMouse</w:t>
+            </w:r>
+            <w:proofErr w:type="spellEnd"/>
+            <w:r>
+              <w:rPr>
+                <w:rFonts w:ascii="Arial" w:hAnsi="Arial" w:cs="Arial"/>
+              </w:rPr>
+              <w:t xml:space="preserve">, </w:t>
+            </w:r>
+            <w:proofErr w:type="spellStart"/>
+            <w:r>
+              <w:rPr>
+                <w:rFonts w:ascii="Arial" w:hAnsi="Arial" w:cs="Arial"/>
+              </w:rPr>
+              <w:t>PrendiPosizioneMouse</w:t>
+            </w:r>
+            <w:proofErr w:type="spellEnd"/>
+            <w:r>
+              <w:rPr>
+                <w:rFonts w:ascii="Arial" w:hAnsi="Arial" w:cs="Arial"/>
+              </w:rPr>
+              <w:t xml:space="preserve"> e </w:t>
+            </w:r>
+            <w:proofErr w:type="spellStart"/>
+            <w:r>
+              <w:rPr>
+                <w:rFonts w:ascii="Arial" w:hAnsi="Arial" w:cs="Arial"/>
+              </w:rPr>
+              <w:t>SeguiMouseDelay</w:t>
+            </w:r>
+            <w:proofErr w:type="spellEnd"/>
+            <w:r>
+              <w:rPr>
+                <w:rFonts w:ascii="Arial" w:hAnsi="Arial" w:cs="Arial"/>
+              </w:rPr>
+              <w:t xml:space="preserve"> allo script PlayerMovement</w:t>
+            </w:r>
+            <w:bookmarkStart w:id="3" w:name="_GoBack"/>
+            <w:bookmarkEnd w:id="3"/>
+          </w:p>
         </w:tc>
       </w:tr>
+      <w:bookmarkEnd w:id="0"/>
+      <w:bookmarkEnd w:id="1"/>
+      <w:bookmarkEnd w:id="2"/>
     </w:tbl>
     <w:p>
       <w:pPr>
@@ -237,11 +338,6 @@
           <w:rFonts w:ascii="Arial" w:hAnsi="Arial" w:cs="Arial"/>
         </w:rPr>
       </w:pPr>
-      <w:bookmarkStart w:id="3" w:name="_GoBack"/>
-      <w:bookmarkEnd w:id="0"/>
-      <w:bookmarkEnd w:id="1"/>
-      <w:bookmarkEnd w:id="2"/>
-      <w:bookmarkEnd w:id="3"/>
     </w:p>
     <w:tbl>
       <w:tblPr>
@@ -450,8 +546,8 @@
       </w:pPr>
     </w:p>
     <w:sectPr>
-      <w:headerReference w:type="default" r:id="rId8"/>
-      <w:footerReference w:type="default" r:id="rId9"/>
+      <w:headerReference w:type="default" r:id="rId9"/>
+      <w:footerReference w:type="default" r:id="rId10"/>
       <w:pgSz w:w="11906" w:h="16838"/>
       <w:pgMar w:top="1135" w:right="1134" w:bottom="993" w:left="1134" w:header="708" w:footer="314" w:gutter="0"/>
       <w:cols w:space="708"/>
@@ -4105,7 +4201,7 @@
 </file>
 
 <file path=customXml/itemProps1.xml><?xml version="1.0" encoding="utf-8"?>
-<ds:datastoreItem xmlns:ds="http://schemas.openxmlformats.org/officeDocument/2006/customXml" ds:itemID="{F9AAECD6-9218-4953-AF09-11D1CFB4678F}">
+<ds:datastoreItem xmlns:ds="http://schemas.openxmlformats.org/officeDocument/2006/customXml" ds:itemID="{0474B1CA-36D5-48E9-82A9-8B4852756373}">
   <ds:schemaRefs>
     <ds:schemaRef ds:uri="http://schemas.openxmlformats.org/officeDocument/2006/bibliography"/>
   </ds:schemaRefs>

</xml_diff>

<commit_message>
Movimento personaggio + salto + diario
</commit_message>
<xml_diff>
--- a/4_Diari/2022-11-25_Diario_ChristianMonga.docx
+++ b/4_Diari/2022-11-25_Diario_ChristianMonga.docx
@@ -321,10 +321,41 @@
               <w:rPr>
                 <w:rFonts w:ascii="Arial" w:hAnsi="Arial" w:cs="Arial"/>
               </w:rPr>
-              <w:t xml:space="preserve"> allo script PlayerMovement</w:t>
+              <w:t xml:space="preserve"> allo script </w:t>
             </w:r>
-            <w:bookmarkStart w:id="3" w:name="_GoBack"/>
-            <w:bookmarkEnd w:id="3"/>
+            <w:proofErr w:type="spellStart"/>
+            <w:r>
+              <w:rPr>
+                <w:rFonts w:ascii="Arial" w:hAnsi="Arial" w:cs="Arial"/>
+              </w:rPr>
+              <w:t>PlayerMovement</w:t>
+            </w:r>
+            <w:proofErr w:type="spellEnd"/>
+            <w:r>
+              <w:rPr>
+                <w:rFonts w:ascii="Arial" w:hAnsi="Arial" w:cs="Arial"/>
+              </w:rPr>
+              <w:t>.</w:t>
+            </w:r>
+          </w:p>
+          <w:p>
+            <w:pPr>
+              <w:rPr>
+                <w:rFonts w:ascii="Arial" w:hAnsi="Arial" w:cs="Arial"/>
+              </w:rPr>
+            </w:pPr>
+            <w:r>
+              <w:rPr>
+                <w:rFonts w:ascii="Arial" w:hAnsi="Arial" w:cs="Arial"/>
+              </w:rPr>
+              <w:t>Cambiato il salto del personaggio, quando salta non</w:t>
+            </w:r>
+            <w:r>
+              <w:rPr>
+                <w:rFonts w:ascii="Arial" w:hAnsi="Arial" w:cs="Arial"/>
+              </w:rPr>
+              <w:t xml:space="preserve"> è il suo box collider che si toglie ma quello degli ostacoli così anche se si trova in volo lo yeti può mangiarlo.</w:t>
+            </w:r>
           </w:p>
         </w:tc>
       </w:tr>
@@ -481,6 +512,12 @@
                 <w:rFonts w:ascii="Arial" w:hAnsi="Arial" w:cs="Arial"/>
               </w:rPr>
             </w:pPr>
+            <w:r>
+              <w:rPr>
+                <w:rFonts w:ascii="Arial" w:hAnsi="Arial" w:cs="Arial"/>
+              </w:rPr>
+              <w:t>Sto seguendo la pianificazione solo che devi perfezionare il salto del personaggio</w:t>
+            </w:r>
           </w:p>
         </w:tc>
       </w:tr>
@@ -534,6 +571,14 @@
                 <w:rFonts w:ascii="Arial" w:hAnsi="Arial" w:cs="Arial"/>
               </w:rPr>
             </w:pPr>
+            <w:r>
+              <w:rPr>
+                <w:rFonts w:ascii="Arial" w:hAnsi="Arial" w:cs="Arial"/>
+              </w:rPr>
+              <w:t>Mettere a posto il salto e fare i dati</w:t>
+            </w:r>
+            <w:bookmarkStart w:id="3" w:name="_GoBack"/>
+            <w:bookmarkEnd w:id="3"/>
           </w:p>
         </w:tc>
       </w:tr>
@@ -4201,7 +4246,7 @@
 </file>
 
 <file path=customXml/itemProps1.xml><?xml version="1.0" encoding="utf-8"?>
-<ds:datastoreItem xmlns:ds="http://schemas.openxmlformats.org/officeDocument/2006/customXml" ds:itemID="{0474B1CA-36D5-48E9-82A9-8B4852756373}">
+<ds:datastoreItem xmlns:ds="http://schemas.openxmlformats.org/officeDocument/2006/customXml" ds:itemID="{E112B295-9719-4141-A769-99E09881E803}">
   <ds:schemaRefs>
     <ds:schemaRef ds:uri="http://schemas.openxmlformats.org/officeDocument/2006/bibliography"/>
   </ds:schemaRefs>

</xml_diff>